<commit_message>
finished ficha de design
</commit_message>
<xml_diff>
--- a/Documents/Ficha de Design.docx
+++ b/Documents/Ficha de Design.docx
@@ -413,8 +413,6 @@
         </w:rPr>
         <w:br w:type="page"/>
       </w:r>
-      <w:bookmarkStart w:id="0" w:name="_GoBack"/>
-      <w:bookmarkEnd w:id="0"/>
     </w:p>
     <w:p>
       <w:pPr>
@@ -453,7 +451,7 @@
     </w:p>
     <w:p>
       <w:pPr>
-        <w:pStyle w:val="PargrafodaLista"/>
+        <w:pStyle w:val="ListParagraph"/>
         <w:numPr>
           <w:ilvl w:val="0"/>
           <w:numId w:val="15"/>
@@ -576,7 +574,7 @@
     </w:p>
     <w:p>
       <w:pPr>
-        <w:pStyle w:val="PargrafodaLista"/>
+        <w:pStyle w:val="ListParagraph"/>
         <w:numPr>
           <w:ilvl w:val="0"/>
           <w:numId w:val="15"/>
@@ -613,7 +611,7 @@
     </w:p>
     <w:p>
       <w:pPr>
-        <w:pStyle w:val="PargrafodaLista"/>
+        <w:pStyle w:val="ListParagraph"/>
         <w:numPr>
           <w:ilvl w:val="0"/>
           <w:numId w:val="15"/>
@@ -626,8 +624,8 @@
           <w:szCs w:val="24"/>
         </w:rPr>
       </w:pPr>
+      <w:bookmarkStart w:id="0" w:name="_Hlk528267694"/>
       <w:bookmarkStart w:id="1" w:name="_Hlk528267669"/>
-      <w:bookmarkStart w:id="2" w:name="_Hlk528267694"/>
       <w:r>
         <w:rPr>
           <w:rFonts w:ascii="Lato" w:hAnsi="Lato"/>
@@ -638,7 +636,7 @@
         </w:rPr>
         <w:t>Estética, Dinâmicas e Mecânicas</w:t>
       </w:r>
-      <w:bookmarkEnd w:id="2"/>
+      <w:bookmarkEnd w:id="0"/>
     </w:p>
     <w:bookmarkEnd w:id="1"/>
     <w:p>
@@ -654,7 +652,7 @@
     </w:p>
     <w:p>
       <w:pPr>
-        <w:pStyle w:val="PargrafodaLista"/>
+        <w:pStyle w:val="ListParagraph"/>
         <w:numPr>
           <w:ilvl w:val="0"/>
           <w:numId w:val="15"/>
@@ -691,7 +689,7 @@
     </w:p>
     <w:p>
       <w:pPr>
-        <w:pStyle w:val="PargrafodaLista"/>
+        <w:pStyle w:val="ListParagraph"/>
         <w:rPr>
           <w:rFonts w:ascii="Lato" w:hAnsi="Lato"/>
           <w:b/>
@@ -703,7 +701,7 @@
     </w:p>
     <w:p>
       <w:pPr>
-        <w:pStyle w:val="PargrafodaLista"/>
+        <w:pStyle w:val="ListParagraph"/>
         <w:numPr>
           <w:ilvl w:val="1"/>
           <w:numId w:val="19"/>
@@ -740,7 +738,7 @@
     </w:p>
     <w:p>
       <w:pPr>
-        <w:pStyle w:val="PargrafodaLista"/>
+        <w:pStyle w:val="ListParagraph"/>
         <w:numPr>
           <w:ilvl w:val="1"/>
           <w:numId w:val="20"/>
@@ -777,7 +775,7 @@
     </w:p>
     <w:p>
       <w:pPr>
-        <w:pStyle w:val="PargrafodaLista"/>
+        <w:pStyle w:val="ListParagraph"/>
         <w:numPr>
           <w:ilvl w:val="1"/>
           <w:numId w:val="21"/>
@@ -814,7 +812,7 @@
     </w:p>
     <w:p>
       <w:pPr>
-        <w:pStyle w:val="PargrafodaLista"/>
+        <w:pStyle w:val="ListParagraph"/>
         <w:numPr>
           <w:ilvl w:val="1"/>
           <w:numId w:val="22"/>
@@ -851,7 +849,7 @@
     </w:p>
     <w:p>
       <w:pPr>
-        <w:pStyle w:val="PargrafodaLista"/>
+        <w:pStyle w:val="ListParagraph"/>
         <w:numPr>
           <w:ilvl w:val="1"/>
           <w:numId w:val="23"/>
@@ -888,7 +886,7 @@
     </w:p>
     <w:p>
       <w:pPr>
-        <w:pStyle w:val="PargrafodaLista"/>
+        <w:pStyle w:val="ListParagraph"/>
         <w:numPr>
           <w:ilvl w:val="1"/>
           <w:numId w:val="24"/>
@@ -925,7 +923,7 @@
     </w:p>
     <w:p>
       <w:pPr>
-        <w:pStyle w:val="PargrafodaLista"/>
+        <w:pStyle w:val="ListParagraph"/>
         <w:numPr>
           <w:ilvl w:val="1"/>
           <w:numId w:val="25"/>
@@ -1019,7 +1017,7 @@
           <w:szCs w:val="28"/>
         </w:rPr>
       </w:pPr>
-      <w:bookmarkStart w:id="3" w:name="_Hlk528261571"/>
+      <w:bookmarkStart w:id="2" w:name="_Hlk528261571"/>
       <w:r>
         <w:rPr>
           <w:rFonts w:ascii="Lato Black" w:hAnsi="Lato Black"/>
@@ -1098,7 +1096,7 @@
       </w:r>
       <w:proofErr w:type="spellEnd"/>
     </w:p>
-    <w:bookmarkEnd w:id="3"/>
+    <w:bookmarkEnd w:id="2"/>
     <w:p>
       <w:pPr>
         <w:jc w:val="center"/>
@@ -1134,7 +1132,7 @@
     </w:p>
     <w:p>
       <w:pPr>
-        <w:pStyle w:val="PargrafodaLista"/>
+        <w:pStyle w:val="ListParagraph"/>
         <w:numPr>
           <w:ilvl w:val="0"/>
           <w:numId w:val="14"/>
@@ -1164,7 +1162,7 @@
     </w:p>
     <w:p>
       <w:pPr>
-        <w:pStyle w:val="PargrafodaLista"/>
+        <w:pStyle w:val="ListParagraph"/>
         <w:numPr>
           <w:ilvl w:val="0"/>
           <w:numId w:val="14"/>
@@ -1194,7 +1192,7 @@
     </w:p>
     <w:p>
       <w:pPr>
-        <w:pStyle w:val="PargrafodaLista"/>
+        <w:pStyle w:val="ListParagraph"/>
         <w:numPr>
           <w:ilvl w:val="0"/>
           <w:numId w:val="14"/>
@@ -1248,7 +1246,7 @@
     </w:p>
     <w:p>
       <w:pPr>
-        <w:pStyle w:val="PargrafodaLista"/>
+        <w:pStyle w:val="ListParagraph"/>
         <w:numPr>
           <w:ilvl w:val="0"/>
           <w:numId w:val="14"/>
@@ -1360,7 +1358,7 @@
     </w:p>
     <w:p>
       <w:pPr>
-        <w:pStyle w:val="PargrafodaLista"/>
+        <w:pStyle w:val="ListParagraph"/>
         <w:numPr>
           <w:ilvl w:val="0"/>
           <w:numId w:val="14"/>
@@ -1419,7 +1417,7 @@
     </w:p>
     <w:p>
       <w:pPr>
-        <w:pStyle w:val="PargrafodaLista"/>
+        <w:pStyle w:val="ListParagraph"/>
         <w:numPr>
           <w:ilvl w:val="0"/>
           <w:numId w:val="14"/>
@@ -1468,7 +1466,7 @@
     </w:p>
     <w:p>
       <w:pPr>
-        <w:pStyle w:val="PargrafodaLista"/>
+        <w:pStyle w:val="ListParagraph"/>
         <w:numPr>
           <w:ilvl w:val="0"/>
           <w:numId w:val="14"/>
@@ -1814,7 +1812,7 @@
     </w:p>
     <w:p>
       <w:pPr>
-        <w:pStyle w:val="PargrafodaLista"/>
+        <w:pStyle w:val="ListParagraph"/>
         <w:numPr>
           <w:ilvl w:val="0"/>
           <w:numId w:val="11"/>
@@ -1851,7 +1849,7 @@
     </w:p>
     <w:p>
       <w:pPr>
-        <w:pStyle w:val="PargrafodaLista"/>
+        <w:pStyle w:val="ListParagraph"/>
         <w:numPr>
           <w:ilvl w:val="0"/>
           <w:numId w:val="11"/>
@@ -1887,7 +1885,7 @@
     </w:p>
     <w:p>
       <w:pPr>
-        <w:pStyle w:val="PargrafodaLista"/>
+        <w:pStyle w:val="ListParagraph"/>
         <w:numPr>
           <w:ilvl w:val="0"/>
           <w:numId w:val="11"/>
@@ -1940,7 +1938,7 @@
     </w:p>
     <w:p>
       <w:pPr>
-        <w:pStyle w:val="PargrafodaLista"/>
+        <w:pStyle w:val="ListParagraph"/>
         <w:numPr>
           <w:ilvl w:val="0"/>
           <w:numId w:val="11"/>
@@ -1992,7 +1990,7 @@
     </w:p>
     <w:p>
       <w:pPr>
-        <w:pStyle w:val="PargrafodaLista"/>
+        <w:pStyle w:val="ListParagraph"/>
         <w:numPr>
           <w:ilvl w:val="0"/>
           <w:numId w:val="11"/>
@@ -2029,7 +2027,7 @@
     </w:p>
     <w:p>
       <w:pPr>
-        <w:pStyle w:val="PargrafodaLista"/>
+        <w:pStyle w:val="ListParagraph"/>
         <w:numPr>
           <w:ilvl w:val="0"/>
           <w:numId w:val="11"/>
@@ -2081,7 +2079,7 @@
     </w:p>
     <w:p>
       <w:pPr>
-        <w:pStyle w:val="PargrafodaLista"/>
+        <w:pStyle w:val="ListParagraph"/>
         <w:numPr>
           <w:ilvl w:val="0"/>
           <w:numId w:val="11"/>
@@ -2125,7 +2123,7 @@
     </w:p>
     <w:p>
       <w:pPr>
-        <w:pStyle w:val="PargrafodaLista"/>
+        <w:pStyle w:val="ListParagraph"/>
         <w:rPr>
           <w:rFonts w:ascii="Lato" w:hAnsi="Lato"/>
           <w:color w:val="93946F"/>
@@ -2208,7 +2206,7 @@
     </w:p>
     <w:p>
       <w:pPr>
-        <w:pStyle w:val="PargrafodaLista"/>
+        <w:pStyle w:val="ListParagraph"/>
         <w:numPr>
           <w:ilvl w:val="0"/>
           <w:numId w:val="13"/>
@@ -2277,21 +2275,7 @@
           <w:rFonts w:ascii="Lato" w:hAnsi="Lato"/>
           <w:color w:val="93946F"/>
         </w:rPr>
-        <w:t>(</w:t>
-      </w:r>
-      <w:r>
-        <w:rPr>
-          <w:rFonts w:ascii="Lato" w:hAnsi="Lato"/>
-          <w:color w:val="93946F"/>
-        </w:rPr>
-        <w:t>Jogo de Descoberta)</w:t>
-      </w:r>
-      <w:r>
-        <w:rPr>
-          <w:rFonts w:ascii="Lato" w:hAnsi="Lato"/>
-          <w:color w:val="93946F"/>
-        </w:rPr>
-        <w:t xml:space="preserve"> </w:t>
+        <w:t xml:space="preserve">(Jogo de Descoberta) </w:t>
       </w:r>
       <w:r>
         <w:rPr>
@@ -2364,7 +2348,7 @@
     </w:p>
     <w:p>
       <w:pPr>
-        <w:pStyle w:val="PargrafodaLista"/>
+        <w:pStyle w:val="ListParagraph"/>
         <w:numPr>
           <w:ilvl w:val="0"/>
           <w:numId w:val="13"/>
@@ -2463,7 +2447,7 @@
     </w:p>
     <w:p>
       <w:pPr>
-        <w:pStyle w:val="PargrafodaLista"/>
+        <w:pStyle w:val="ListParagraph"/>
         <w:numPr>
           <w:ilvl w:val="0"/>
           <w:numId w:val="13"/>
@@ -2779,22 +2763,12 @@
           <w:sz w:val="24"/>
           <w:szCs w:val="24"/>
         </w:rPr>
-        <w:t>Mecânicas</w:t>
-      </w:r>
-      <w:r>
-        <w:rPr>
-          <w:rFonts w:ascii="Lato" w:hAnsi="Lato"/>
-          <w:b/>
-          <w:color w:val="D7D59F"/>
-          <w:sz w:val="24"/>
-          <w:szCs w:val="24"/>
-        </w:rPr>
-        <w:t>:</w:t>
-      </w:r>
-    </w:p>
-    <w:p>
-      <w:pPr>
-        <w:pStyle w:val="PargrafodaLista"/>
+        <w:t>Mecânicas:</w:t>
+      </w:r>
+    </w:p>
+    <w:p>
+      <w:pPr>
+        <w:pStyle w:val="ListParagraph"/>
         <w:numPr>
           <w:ilvl w:val="0"/>
           <w:numId w:val="13"/>
@@ -2829,7 +2803,7 @@
     </w:p>
     <w:p>
       <w:pPr>
-        <w:pStyle w:val="PargrafodaLista"/>
+        <w:pStyle w:val="ListParagraph"/>
         <w:numPr>
           <w:ilvl w:val="1"/>
           <w:numId w:val="13"/>
@@ -2864,7 +2838,7 @@
     </w:p>
     <w:p>
       <w:pPr>
-        <w:pStyle w:val="PargrafodaLista"/>
+        <w:pStyle w:val="ListParagraph"/>
         <w:numPr>
           <w:ilvl w:val="1"/>
           <w:numId w:val="13"/>
@@ -2977,41 +2951,20 @@
           <w:rFonts w:ascii="Lato" w:hAnsi="Lato"/>
           <w:color w:val="93946F"/>
         </w:rPr>
-        <w:t xml:space="preserve"> ou terminais </w:t>
-      </w:r>
-      <w:r>
-        <w:rPr>
-          <w:rFonts w:ascii="Lato" w:hAnsi="Lato"/>
-          <w:color w:val="93946F"/>
-        </w:rPr>
-        <w:t>[</w:t>
-      </w:r>
-      <w:r>
-        <w:rPr>
-          <w:rFonts w:ascii="Lato" w:hAnsi="Lato"/>
-          <w:color w:val="93946F"/>
-        </w:rPr>
-        <w:t>Interação</w:t>
-      </w:r>
-      <w:r>
-        <w:rPr>
-          <w:rFonts w:ascii="Lato" w:hAnsi="Lato"/>
-          <w:color w:val="93946F"/>
-        </w:rPr>
-        <w:t>].</w:t>
-      </w:r>
-    </w:p>
-    <w:p>
-      <w:pPr>
-        <w:rPr>
-          <w:rFonts w:ascii="Lato" w:hAnsi="Lato"/>
-          <w:color w:val="93946F"/>
-        </w:rPr>
-      </w:pPr>
-    </w:p>
-    <w:p>
-      <w:pPr>
-        <w:pStyle w:val="PargrafodaLista"/>
+        <w:t xml:space="preserve"> ou terminais [Interação].</w:t>
+      </w:r>
+    </w:p>
+    <w:p>
+      <w:pPr>
+        <w:rPr>
+          <w:rFonts w:ascii="Lato" w:hAnsi="Lato"/>
+          <w:color w:val="93946F"/>
+        </w:rPr>
+      </w:pPr>
+    </w:p>
+    <w:p>
+      <w:pPr>
+        <w:pStyle w:val="ListParagraph"/>
         <w:numPr>
           <w:ilvl w:val="0"/>
           <w:numId w:val="13"/>
@@ -3046,7 +2999,7 @@
     </w:p>
     <w:p>
       <w:pPr>
-        <w:pStyle w:val="PargrafodaLista"/>
+        <w:pStyle w:val="ListParagraph"/>
         <w:numPr>
           <w:ilvl w:val="1"/>
           <w:numId w:val="13"/>
@@ -3100,41 +3053,20 @@
           <w:rFonts w:ascii="Lato" w:hAnsi="Lato"/>
           <w:color w:val="93946F"/>
         </w:rPr>
-        <w:t xml:space="preserve"> </w:t>
-      </w:r>
-      <w:r>
-        <w:rPr>
-          <w:rFonts w:ascii="Lato" w:hAnsi="Lato"/>
-          <w:color w:val="93946F"/>
-        </w:rPr>
-        <w:t>[</w:t>
-      </w:r>
-      <w:r>
-        <w:rPr>
-          <w:rFonts w:ascii="Lato" w:hAnsi="Lato"/>
-          <w:color w:val="93946F"/>
-        </w:rPr>
-        <w:t>Feedback</w:t>
-      </w:r>
-      <w:r>
-        <w:rPr>
-          <w:rFonts w:ascii="Lato" w:hAnsi="Lato"/>
-          <w:color w:val="93946F"/>
-        </w:rPr>
-        <w:t>].</w:t>
-      </w:r>
-    </w:p>
-    <w:p>
-      <w:pPr>
-        <w:rPr>
-          <w:rFonts w:ascii="Lato" w:hAnsi="Lato"/>
-          <w:color w:val="93946F"/>
-        </w:rPr>
-      </w:pPr>
-    </w:p>
-    <w:p>
-      <w:pPr>
-        <w:pStyle w:val="PargrafodaLista"/>
+        <w:t xml:space="preserve"> [Feedback].</w:t>
+      </w:r>
+    </w:p>
+    <w:p>
+      <w:pPr>
+        <w:rPr>
+          <w:rFonts w:ascii="Lato" w:hAnsi="Lato"/>
+          <w:color w:val="93946F"/>
+        </w:rPr>
+      </w:pPr>
+    </w:p>
+    <w:p>
+      <w:pPr>
+        <w:pStyle w:val="ListParagraph"/>
         <w:numPr>
           <w:ilvl w:val="1"/>
           <w:numId w:val="13"/>
@@ -3156,28 +3088,7 @@
           <w:rFonts w:ascii="Lato" w:hAnsi="Lato"/>
           <w:color w:val="93946F"/>
         </w:rPr>
-        <w:t xml:space="preserve"> </w:t>
-      </w:r>
-      <w:r>
-        <w:rPr>
-          <w:rFonts w:ascii="Lato" w:hAnsi="Lato"/>
-          <w:color w:val="93946F"/>
-        </w:rPr>
-        <w:t>[</w:t>
-      </w:r>
-      <w:r>
-        <w:rPr>
-          <w:rFonts w:ascii="Lato" w:hAnsi="Lato"/>
-          <w:color w:val="93946F"/>
-        </w:rPr>
-        <w:t>Score Imersivo</w:t>
-      </w:r>
-      <w:r>
-        <w:rPr>
-          <w:rFonts w:ascii="Lato" w:hAnsi="Lato"/>
-          <w:color w:val="93946F"/>
-        </w:rPr>
-        <w:t>].</w:t>
+        <w:t xml:space="preserve"> [Score Imersivo].</w:t>
       </w:r>
     </w:p>
     <w:p>
@@ -3383,7 +3294,7 @@
     </w:p>
     <w:p>
       <w:pPr>
-        <w:pStyle w:val="PargrafodaLista"/>
+        <w:pStyle w:val="ListParagraph"/>
         <w:numPr>
           <w:ilvl w:val="0"/>
           <w:numId w:val="13"/>
@@ -3413,7 +3324,7 @@
     </w:p>
     <w:p>
       <w:pPr>
-        <w:pStyle w:val="PargrafodaLista"/>
+        <w:pStyle w:val="ListParagraph"/>
         <w:numPr>
           <w:ilvl w:val="0"/>
           <w:numId w:val="13"/>
@@ -3440,7 +3351,7 @@
     </w:p>
     <w:p>
       <w:pPr>
-        <w:pStyle w:val="PargrafodaLista"/>
+        <w:pStyle w:val="ListParagraph"/>
         <w:ind w:left="1080"/>
         <w:rPr>
           <w:rFonts w:ascii="Lato" w:hAnsi="Lato"/>
@@ -3482,7 +3393,7 @@
     </w:p>
     <w:p>
       <w:pPr>
-        <w:pStyle w:val="PargrafodaLista"/>
+        <w:pStyle w:val="ListParagraph"/>
         <w:numPr>
           <w:ilvl w:val="0"/>
           <w:numId w:val="27"/>
@@ -3592,22 +3503,12 @@
           <w:sz w:val="24"/>
           <w:szCs w:val="24"/>
         </w:rPr>
-        <w:t>Regras</w:t>
-      </w:r>
-      <w:r>
-        <w:rPr>
-          <w:rFonts w:ascii="Lato" w:hAnsi="Lato"/>
-          <w:b/>
-          <w:color w:val="D7D59F"/>
-          <w:sz w:val="24"/>
-          <w:szCs w:val="24"/>
-        </w:rPr>
-        <w:t>:</w:t>
-      </w:r>
-    </w:p>
-    <w:p>
-      <w:pPr>
-        <w:pStyle w:val="PargrafodaLista"/>
+        <w:t>Regras:</w:t>
+      </w:r>
+    </w:p>
+    <w:p>
+      <w:pPr>
+        <w:pStyle w:val="ListParagraph"/>
         <w:numPr>
           <w:ilvl w:val="0"/>
           <w:numId w:val="13"/>
@@ -3622,7 +3523,14 @@
           <w:rFonts w:ascii="Lato" w:hAnsi="Lato"/>
           <w:color w:val="93946F"/>
         </w:rPr>
-        <w:t>Regras envolvidas</w:t>
+        <w:t>Regras envolvidas na mecânica feedback</w:t>
+      </w:r>
+      <w:r>
+        <w:rPr>
+          <w:rFonts w:ascii="Lato" w:hAnsi="Lato"/>
+          <w:color w:val="93946F"/>
+        </w:rPr>
+        <w:t xml:space="preserve"> das</w:t>
       </w:r>
       <w:r>
         <w:rPr>
@@ -3636,27 +3544,6 @@
           <w:rFonts w:ascii="Lato" w:hAnsi="Lato"/>
           <w:color w:val="93946F"/>
         </w:rPr>
-        <w:t>na mecânica feedback</w:t>
-      </w:r>
-      <w:r>
-        <w:rPr>
-          <w:rFonts w:ascii="Lato" w:hAnsi="Lato"/>
-          <w:color w:val="93946F"/>
-        </w:rPr>
-        <w:t xml:space="preserve"> das</w:t>
-      </w:r>
-      <w:r>
-        <w:rPr>
-          <w:rFonts w:ascii="Lato" w:hAnsi="Lato"/>
-          <w:color w:val="93946F"/>
-        </w:rPr>
-        <w:t xml:space="preserve"> </w:t>
-      </w:r>
-      <w:r>
-        <w:rPr>
-          <w:rFonts w:ascii="Lato" w:hAnsi="Lato"/>
-          <w:color w:val="93946F"/>
-        </w:rPr>
         <w:t>zonas de radiação</w:t>
       </w:r>
       <w:r>
@@ -3677,7 +3564,7 @@
     </w:p>
     <w:p>
       <w:pPr>
-        <w:pStyle w:val="PargrafodaLista"/>
+        <w:pStyle w:val="ListParagraph"/>
         <w:numPr>
           <w:ilvl w:val="1"/>
           <w:numId w:val="13"/>
@@ -3726,7 +3613,7 @@
     </w:p>
     <w:p>
       <w:pPr>
-        <w:pStyle w:val="PargrafodaLista"/>
+        <w:pStyle w:val="ListParagraph"/>
         <w:numPr>
           <w:ilvl w:val="1"/>
           <w:numId w:val="13"/>
@@ -3741,28 +3628,7 @@
           <w:rFonts w:ascii="Lato" w:hAnsi="Lato"/>
           <w:color w:val="93946F"/>
         </w:rPr>
-        <w:t>A</w:t>
-      </w:r>
-      <w:r>
-        <w:rPr>
-          <w:rFonts w:ascii="Lato" w:hAnsi="Lato"/>
-          <w:color w:val="93946F"/>
-        </w:rPr>
-        <w:t>umento do volume e distorção do som</w:t>
-      </w:r>
-      <w:r>
-        <w:rPr>
-          <w:rFonts w:ascii="Lato" w:hAnsi="Lato"/>
-          <w:color w:val="93946F"/>
-        </w:rPr>
-        <w:t xml:space="preserve"> do “</w:t>
-      </w:r>
-      <w:r>
-        <w:rPr>
-          <w:rFonts w:ascii="Lato" w:hAnsi="Lato"/>
-          <w:color w:val="93946F"/>
-        </w:rPr>
-        <w:t xml:space="preserve">Geiger </w:t>
+        <w:t xml:space="preserve">Aumento do volume e distorção do som do “Geiger </w:t>
       </w:r>
       <w:proofErr w:type="spellStart"/>
       <w:r>
@@ -3819,7 +3685,7 @@
     </w:p>
     <w:p>
       <w:pPr>
-        <w:pStyle w:val="PargrafodaLista"/>
+        <w:pStyle w:val="ListParagraph"/>
         <w:numPr>
           <w:ilvl w:val="0"/>
           <w:numId w:val="13"/>
@@ -3861,7 +3727,7 @@
     </w:p>
     <w:p>
       <w:pPr>
-        <w:pStyle w:val="PargrafodaLista"/>
+        <w:pStyle w:val="ListParagraph"/>
         <w:numPr>
           <w:ilvl w:val="1"/>
           <w:numId w:val="13"/>
@@ -3889,7 +3755,7 @@
     </w:p>
     <w:p>
       <w:pPr>
-        <w:pStyle w:val="PargrafodaLista"/>
+        <w:pStyle w:val="ListParagraph"/>
         <w:numPr>
           <w:ilvl w:val="1"/>
           <w:numId w:val="13"/>
@@ -3950,9 +3816,248 @@
           <w:szCs w:val="24"/>
         </w:rPr>
         <w:lastRenderedPageBreak/>
-        <w:t>Procedimentos</w:t>
-      </w:r>
-      <w:r>
+        <w:t>Procedimentos:</w:t>
+      </w:r>
+    </w:p>
+    <w:p>
+      <w:pPr>
+        <w:pStyle w:val="ListParagraph"/>
+        <w:numPr>
+          <w:ilvl w:val="0"/>
+          <w:numId w:val="35"/>
+        </w:numPr>
+        <w:rPr>
+          <w:rFonts w:ascii="Lato" w:hAnsi="Lato"/>
+          <w:color w:val="93946F"/>
+        </w:rPr>
+      </w:pPr>
+      <w:r>
+        <w:rPr>
+          <w:rFonts w:ascii="Lato" w:hAnsi="Lato"/>
+          <w:color w:val="93946F"/>
+        </w:rPr>
+        <w:t>Procedimentos envolvidos na mecânica de feedback:</w:t>
+      </w:r>
+    </w:p>
+    <w:p>
+      <w:pPr>
+        <w:ind w:left="720"/>
+        <w:rPr>
+          <w:rFonts w:ascii="Lato" w:hAnsi="Lato"/>
+          <w:color w:val="93946F"/>
+        </w:rPr>
+      </w:pPr>
+    </w:p>
+    <w:p>
+      <w:pPr>
+        <w:pStyle w:val="ListParagraph"/>
+        <w:numPr>
+          <w:ilvl w:val="1"/>
+          <w:numId w:val="34"/>
+        </w:numPr>
+        <w:rPr>
+          <w:rFonts w:ascii="Lato" w:hAnsi="Lato"/>
+          <w:color w:val="93946F"/>
+        </w:rPr>
+      </w:pPr>
+      <w:r>
+        <w:rPr>
+          <w:rFonts w:ascii="Lato" w:hAnsi="Lato"/>
+          <w:color w:val="93946F"/>
+        </w:rPr>
+        <w:t xml:space="preserve">O jogador </w:t>
+      </w:r>
+      <w:r>
+        <w:rPr>
+          <w:rFonts w:ascii="Lato" w:hAnsi="Lato"/>
+          <w:color w:val="93946F"/>
+        </w:rPr>
+        <w:t>anda pelo cenário, aproxima-se de uma zona de radiação, entra em contacto com a área de menor intensidade de radiação, recebe feedback visual e sonoro sob a forma de estática e som representativo de estática, respetivamente.</w:t>
+      </w:r>
+    </w:p>
+    <w:p>
+      <w:pPr>
+        <w:rPr>
+          <w:rFonts w:ascii="Lato" w:hAnsi="Lato"/>
+          <w:color w:val="93946F"/>
+        </w:rPr>
+      </w:pPr>
+    </w:p>
+    <w:p>
+      <w:pPr>
+        <w:pStyle w:val="ListParagraph"/>
+        <w:numPr>
+          <w:ilvl w:val="1"/>
+          <w:numId w:val="34"/>
+        </w:numPr>
+        <w:rPr>
+          <w:rFonts w:ascii="Lato" w:hAnsi="Lato"/>
+          <w:color w:val="93946F"/>
+        </w:rPr>
+      </w:pPr>
+      <w:r>
+        <w:rPr>
+          <w:rFonts w:ascii="Lato" w:hAnsi="Lato"/>
+          <w:color w:val="93946F"/>
+        </w:rPr>
+        <w:t>O jogador já se encontra dentro de uma zona de radiação, progredindo para o centro da mesma. O feedback visual fica mais intenso e invasivo e o som mais alto e distorcido. Ao mesmo tempo o jogador fica gradualmente mais lento até ser obrigado a parar.</w:t>
+      </w:r>
+    </w:p>
+    <w:p>
+      <w:pPr>
+        <w:pStyle w:val="ListParagraph"/>
+        <w:rPr>
+          <w:rFonts w:ascii="Lato" w:hAnsi="Lato"/>
+          <w:color w:val="93946F"/>
+        </w:rPr>
+      </w:pPr>
+    </w:p>
+    <w:p>
+      <w:pPr>
+        <w:pStyle w:val="ListParagraph"/>
+        <w:numPr>
+          <w:ilvl w:val="0"/>
+          <w:numId w:val="34"/>
+        </w:numPr>
+        <w:rPr>
+          <w:rFonts w:ascii="Lato" w:hAnsi="Lato"/>
+          <w:color w:val="93946F"/>
+        </w:rPr>
+      </w:pPr>
+      <w:r>
+        <w:rPr>
+          <w:rFonts w:ascii="Lato" w:hAnsi="Lato"/>
+          <w:color w:val="93946F"/>
+        </w:rPr>
+        <w:t>Outros procedimentos:</w:t>
+      </w:r>
+    </w:p>
+    <w:p>
+      <w:pPr>
+        <w:rPr>
+          <w:rFonts w:ascii="Lato" w:hAnsi="Lato"/>
+          <w:color w:val="93946F"/>
+        </w:rPr>
+      </w:pPr>
+    </w:p>
+    <w:p>
+      <w:pPr>
+        <w:pStyle w:val="ListParagraph"/>
+        <w:numPr>
+          <w:ilvl w:val="0"/>
+          <w:numId w:val="36"/>
+        </w:numPr>
+        <w:rPr>
+          <w:rFonts w:ascii="Lato" w:hAnsi="Lato"/>
+          <w:color w:val="93946F"/>
+        </w:rPr>
+      </w:pPr>
+      <w:r>
+        <w:rPr>
+          <w:rFonts w:ascii="Lato" w:hAnsi="Lato"/>
+          <w:color w:val="93946F"/>
+        </w:rPr>
+        <w:t>O jogador apanha “</w:t>
+      </w:r>
+      <w:proofErr w:type="spellStart"/>
+      <w:r>
+        <w:rPr>
+          <w:rFonts w:ascii="Lato" w:hAnsi="Lato"/>
+          <w:color w:val="93946F"/>
+        </w:rPr>
+        <w:t>items</w:t>
+      </w:r>
+      <w:proofErr w:type="spellEnd"/>
+      <w:r>
+        <w:rPr>
+          <w:rFonts w:ascii="Lato" w:hAnsi="Lato"/>
+          <w:color w:val="93946F"/>
+        </w:rPr>
+        <w:t>”, transporta os mesmos no inventário, chega a uma sala com um puzzle, mete os “</w:t>
+      </w:r>
+      <w:proofErr w:type="spellStart"/>
+      <w:r>
+        <w:rPr>
+          <w:rFonts w:ascii="Lato" w:hAnsi="Lato"/>
+          <w:color w:val="93946F"/>
+        </w:rPr>
+        <w:t>items</w:t>
+      </w:r>
+      <w:proofErr w:type="spellEnd"/>
+      <w:r>
+        <w:rPr>
+          <w:rFonts w:ascii="Lato" w:hAnsi="Lato"/>
+          <w:color w:val="93946F"/>
+        </w:rPr>
+        <w:t>” nos devidos sítios, uma porta abre.</w:t>
+      </w:r>
+    </w:p>
+    <w:p>
+      <w:pPr>
+        <w:rPr>
+          <w:rFonts w:ascii="Lato" w:hAnsi="Lato"/>
+          <w:color w:val="93946F"/>
+        </w:rPr>
+      </w:pPr>
+    </w:p>
+    <w:p>
+      <w:pPr>
+        <w:pStyle w:val="ListParagraph"/>
+        <w:numPr>
+          <w:ilvl w:val="0"/>
+          <w:numId w:val="36"/>
+        </w:numPr>
+        <w:rPr>
+          <w:rFonts w:ascii="Lato" w:hAnsi="Lato"/>
+          <w:color w:val="93946F"/>
+        </w:rPr>
+      </w:pPr>
+      <w:r>
+        <w:rPr>
+          <w:rFonts w:ascii="Lato" w:hAnsi="Lato"/>
+          <w:color w:val="93946F"/>
+        </w:rPr>
+        <w:t>O jogador aproxima-se de uma alavanca, inicia a ação, a alavanca baixa e é ativada.</w:t>
+      </w:r>
+    </w:p>
+    <w:p>
+      <w:pPr>
+        <w:rPr>
+          <w:rFonts w:ascii="Lato" w:hAnsi="Lato"/>
+          <w:color w:val="93946F"/>
+        </w:rPr>
+      </w:pPr>
+    </w:p>
+    <w:p>
+      <w:pPr>
+        <w:pStyle w:val="ListParagraph"/>
+        <w:numPr>
+          <w:ilvl w:val="0"/>
+          <w:numId w:val="36"/>
+        </w:numPr>
+        <w:rPr>
+          <w:rFonts w:ascii="Lato" w:hAnsi="Lato"/>
+          <w:color w:val="93946F"/>
+        </w:rPr>
+      </w:pPr>
+      <w:r>
+        <w:rPr>
+          <w:rFonts w:ascii="Lato" w:hAnsi="Lato"/>
+          <w:color w:val="93946F"/>
+        </w:rPr>
+        <w:t>O jogador aproxima-se de uma zona de radiação, entra na zona de radiação, a radiação acumulada aumenta, o “score” diminui.</w:t>
+      </w:r>
+    </w:p>
+    <w:p>
+      <w:pPr>
+        <w:rPr>
+          <w:rFonts w:ascii="Lato" w:hAnsi="Lato"/>
+          <w:color w:val="93946F"/>
+        </w:rPr>
+      </w:pPr>
+    </w:p>
+    <w:p>
+      <w:pPr>
         <w:rPr>
           <w:rFonts w:ascii="Lato" w:hAnsi="Lato"/>
           <w:b/>
@@ -3960,54 +4065,8 @@
           <w:sz w:val="24"/>
           <w:szCs w:val="24"/>
         </w:rPr>
-        <w:t>:</w:t>
-      </w:r>
-    </w:p>
-    <w:p>
-      <w:pPr>
-        <w:pStyle w:val="PargrafodaLista"/>
-        <w:numPr>
-          <w:ilvl w:val="0"/>
-          <w:numId w:val="13"/>
-        </w:numPr>
-        <w:rPr>
-          <w:rFonts w:ascii="Lato" w:hAnsi="Lato"/>
-          <w:color w:val="93946F"/>
-          <w:sz w:val="24"/>
-          <w:szCs w:val="24"/>
-        </w:rPr>
-      </w:pPr>
-      <w:r>
-        <w:rPr>
-          <w:rFonts w:ascii="Lato" w:hAnsi="Lato"/>
-          <w:color w:val="93946F"/>
-          <w:sz w:val="24"/>
-          <w:szCs w:val="24"/>
-        </w:rPr>
-        <w:t>????????????????????????????????????????????????????????</w:t>
-      </w:r>
-      <w:proofErr w:type="spellStart"/>
-      <w:r>
-        <w:rPr>
-          <w:rFonts w:ascii="Lato" w:hAnsi="Lato"/>
-          <w:color w:val="93946F"/>
-          <w:sz w:val="24"/>
-          <w:szCs w:val="24"/>
-        </w:rPr>
-        <w:t>defuk</w:t>
-      </w:r>
-      <w:proofErr w:type="spellEnd"/>
-    </w:p>
-    <w:p>
-      <w:pPr>
-        <w:rPr>
-          <w:rFonts w:ascii="Lato" w:hAnsi="Lato"/>
-          <w:color w:val="93946F"/>
-        </w:rPr>
-      </w:pPr>
-    </w:p>
-    <w:p>
-      <w:pPr>
+      </w:pPr>
+      <w:r>
         <w:rPr>
           <w:rFonts w:ascii="Lato" w:hAnsi="Lato"/>
           <w:b/>
@@ -4015,41 +4074,12 @@
           <w:sz w:val="24"/>
           <w:szCs w:val="24"/>
         </w:rPr>
-      </w:pPr>
-      <w:r>
-        <w:rPr>
-          <w:rFonts w:ascii="Lato" w:hAnsi="Lato"/>
-          <w:b/>
-          <w:color w:val="D7D59F"/>
-          <w:sz w:val="24"/>
-          <w:szCs w:val="24"/>
-        </w:rPr>
-        <w:t>Re</w:t>
-      </w:r>
-      <w:r>
-        <w:rPr>
-          <w:rFonts w:ascii="Lato" w:hAnsi="Lato"/>
-          <w:b/>
-          <w:color w:val="D7D59F"/>
-          <w:sz w:val="24"/>
-          <w:szCs w:val="24"/>
-        </w:rPr>
-        <w:t>cursos</w:t>
-      </w:r>
-      <w:r>
-        <w:rPr>
-          <w:rFonts w:ascii="Lato" w:hAnsi="Lato"/>
-          <w:b/>
-          <w:color w:val="D7D59F"/>
-          <w:sz w:val="24"/>
-          <w:szCs w:val="24"/>
-        </w:rPr>
-        <w:t>:</w:t>
-      </w:r>
-    </w:p>
-    <w:p>
-      <w:pPr>
-        <w:pStyle w:val="PargrafodaLista"/>
+        <w:t>Recursos:</w:t>
+      </w:r>
+    </w:p>
+    <w:p>
+      <w:pPr>
+        <w:pStyle w:val="ListParagraph"/>
         <w:numPr>
           <w:ilvl w:val="0"/>
           <w:numId w:val="30"/>
@@ -4158,22 +4188,12 @@
           <w:sz w:val="24"/>
           <w:szCs w:val="24"/>
         </w:rPr>
-        <w:t>Limites</w:t>
-      </w:r>
-      <w:r>
-        <w:rPr>
-          <w:rFonts w:ascii="Lato" w:hAnsi="Lato"/>
-          <w:b/>
-          <w:color w:val="D7D59F"/>
-          <w:sz w:val="24"/>
-          <w:szCs w:val="24"/>
-        </w:rPr>
-        <w:t>:</w:t>
-      </w:r>
-    </w:p>
-    <w:p>
-      <w:pPr>
-        <w:pStyle w:val="PargrafodaLista"/>
+        <w:t>Limites:</w:t>
+      </w:r>
+    </w:p>
+    <w:p>
+      <w:pPr>
+        <w:pStyle w:val="ListParagraph"/>
         <w:numPr>
           <w:ilvl w:val="0"/>
           <w:numId w:val="31"/>
@@ -4203,6 +4223,24 @@
       <w:pPr>
         <w:rPr>
           <w:rFonts w:ascii="Lato" w:hAnsi="Lato"/>
+          <w:color w:val="93946F"/>
+        </w:rPr>
+      </w:pPr>
+      <w:bookmarkStart w:id="3" w:name="_GoBack"/>
+      <w:bookmarkEnd w:id="3"/>
+    </w:p>
+    <w:p>
+      <w:pPr>
+        <w:rPr>
+          <w:rFonts w:ascii="Lato" w:hAnsi="Lato"/>
+          <w:color w:val="93946F"/>
+        </w:rPr>
+      </w:pPr>
+    </w:p>
+    <w:p>
+      <w:pPr>
+        <w:rPr>
+          <w:rFonts w:ascii="Lato" w:hAnsi="Lato"/>
           <w:b/>
           <w:color w:val="D7D59F"/>
           <w:sz w:val="24"/>
@@ -4217,22 +4255,13 @@
           <w:sz w:val="24"/>
           <w:szCs w:val="24"/>
         </w:rPr>
-        <w:t>Fontes de Conflito</w:t>
-      </w:r>
-      <w:r>
-        <w:rPr>
-          <w:rFonts w:ascii="Lato" w:hAnsi="Lato"/>
-          <w:b/>
-          <w:color w:val="D7D59F"/>
-          <w:sz w:val="24"/>
-          <w:szCs w:val="24"/>
-        </w:rPr>
-        <w:t>:</w:t>
-      </w:r>
-    </w:p>
-    <w:p>
-      <w:pPr>
-        <w:pStyle w:val="PargrafodaLista"/>
+        <w:lastRenderedPageBreak/>
+        <w:t>Fontes de Conflito:</w:t>
+      </w:r>
+    </w:p>
+    <w:p>
+      <w:pPr>
+        <w:pStyle w:val="ListParagraph"/>
         <w:numPr>
           <w:ilvl w:val="0"/>
           <w:numId w:val="32"/>
@@ -4268,7 +4297,7 @@
     </w:p>
     <w:p>
       <w:pPr>
-        <w:pStyle w:val="PargrafodaLista"/>
+        <w:pStyle w:val="ListParagraph"/>
         <w:numPr>
           <w:ilvl w:val="1"/>
           <w:numId w:val="32"/>
@@ -4296,7 +4325,7 @@
     </w:p>
     <w:p>
       <w:pPr>
-        <w:pStyle w:val="PargrafodaLista"/>
+        <w:pStyle w:val="ListParagraph"/>
         <w:numPr>
           <w:ilvl w:val="1"/>
           <w:numId w:val="32"/>
@@ -4324,7 +4353,7 @@
     </w:p>
     <w:p>
       <w:pPr>
-        <w:pStyle w:val="PargrafodaLista"/>
+        <w:pStyle w:val="ListParagraph"/>
         <w:numPr>
           <w:ilvl w:val="1"/>
           <w:numId w:val="32"/>
@@ -4357,14 +4386,6 @@
         </w:rPr>
         <w:t>” do jogo.</w:t>
       </w:r>
-    </w:p>
-    <w:p>
-      <w:pPr>
-        <w:rPr>
-          <w:rFonts w:ascii="Lato" w:hAnsi="Lato"/>
-          <w:color w:val="93946F"/>
-        </w:rPr>
-      </w:pPr>
     </w:p>
     <w:sectPr>
       <w:footerReference w:type="default" r:id="rId11"/>
@@ -4406,7 +4427,7 @@
 <w:ftr xmlns:wpc="http://schemas.microsoft.com/office/word/2010/wordprocessingCanvas" xmlns:cx="http://schemas.microsoft.com/office/drawing/2014/chartex" xmlns:cx1="http://schemas.microsoft.com/office/drawing/2015/9/8/chartex" xmlns:cx2="http://schemas.microsoft.com/office/drawing/2015/10/21/chartex" xmlns:cx3="http://schemas.microsoft.com/office/drawing/2016/5/9/chartex" xmlns:cx4="http://schemas.microsoft.com/office/drawing/2016/5/10/chartex" xmlns:cx5="http://schemas.microsoft.com/office/drawing/2016/5/11/chartex" xmlns:cx6="http://schemas.microsoft.com/office/drawing/2016/5/12/chartex" xmlns:cx7="http://schemas.microsoft.com/office/drawing/2016/5/13/chartex" xmlns:cx8="http://schemas.microsoft.com/office/drawing/2016/5/14/chartex" xmlns:mc="http://schemas.openxmlformats.org/markup-compatibility/2006" xmlns:aink="http://schemas.microsoft.com/office/drawing/2016/ink" xmlns:am3d="http://schemas.microsoft.com/office/drawing/2017/model3d" xmlns:o="urn:schemas-microsoft-com:office:office" xmlns:r="http://schemas.openxmlformats.org/officeDocument/2006/relationships" xmlns:m="http://schemas.openxmlformats.org/officeDocument/2006/math" xmlns:v="urn:schemas-microsoft-com:vml" xmlns:wp14="http://schemas.microsoft.com/office/word/2010/wordprocessingDrawing" xmlns:wp="http://schemas.openxmlformats.org/drawingml/2006/wordprocessingDrawing" xmlns:w10="urn:schemas-microsoft-com:office:word" xmlns:w="http://schemas.openxmlformats.org/wordprocessingml/2006/main" xmlns:w14="http://schemas.microsoft.com/office/word/2010/wordml" xmlns:w15="http://schemas.microsoft.com/office/word/2012/wordml" xmlns:w16cid="http://schemas.microsoft.com/office/word/2016/wordml/cid" xmlns:w16se="http://schemas.microsoft.com/office/word/2015/wordml/symex" xmlns:wpg="http://schemas.microsoft.com/office/word/2010/wordprocessingGroup" xmlns:wpi="http://schemas.microsoft.com/office/word/2010/wordprocessingInk" xmlns:wne="http://schemas.microsoft.com/office/word/2006/wordml" xmlns:wps="http://schemas.microsoft.com/office/word/2010/wordprocessingShape" mc:Ignorable="w14 w15 w16se w16cid wp14">
   <w:p>
     <w:pPr>
-      <w:pStyle w:val="Rodap"/>
+      <w:pStyle w:val="Footer"/>
     </w:pPr>
   </w:p>
 </w:ftr>
@@ -5118,6 +5139,119 @@
     </w:lvl>
   </w:abstractNum>
   <w:abstractNum w:abstractNumId="6" w15:restartNumberingAfterBreak="0">
+    <w:nsid w:val="16434189"/>
+    <w:multiLevelType w:val="hybridMultilevel"/>
+    <w:tmpl w:val="AE0444DC"/>
+    <w:lvl w:ilvl="0" w:tplc="04090001">
+      <w:start w:val="1"/>
+      <w:numFmt w:val="bullet"/>
+      <w:lvlText w:val=""/>
+      <w:lvlJc w:val="left"/>
+      <w:pPr>
+        <w:ind w:left="1080" w:hanging="360"/>
+      </w:pPr>
+      <w:rPr>
+        <w:rFonts w:ascii="Symbol" w:hAnsi="Symbol" w:hint="default"/>
+      </w:rPr>
+    </w:lvl>
+    <w:lvl w:ilvl="1" w:tplc="08160005">
+      <w:start w:val="1"/>
+      <w:numFmt w:val="bullet"/>
+      <w:lvlText w:val=""/>
+      <w:lvlJc w:val="left"/>
+      <w:pPr>
+        <w:ind w:left="1800" w:hanging="360"/>
+      </w:pPr>
+      <w:rPr>
+        <w:rFonts w:ascii="Wingdings" w:hAnsi="Wingdings" w:hint="default"/>
+      </w:rPr>
+    </w:lvl>
+    <w:lvl w:ilvl="2" w:tplc="04090005" w:tentative="1">
+      <w:start w:val="1"/>
+      <w:numFmt w:val="bullet"/>
+      <w:lvlText w:val=""/>
+      <w:lvlJc w:val="left"/>
+      <w:pPr>
+        <w:ind w:left="2520" w:hanging="360"/>
+      </w:pPr>
+      <w:rPr>
+        <w:rFonts w:ascii="Wingdings" w:hAnsi="Wingdings" w:hint="default"/>
+      </w:rPr>
+    </w:lvl>
+    <w:lvl w:ilvl="3" w:tplc="04090001" w:tentative="1">
+      <w:start w:val="1"/>
+      <w:numFmt w:val="bullet"/>
+      <w:lvlText w:val=""/>
+      <w:lvlJc w:val="left"/>
+      <w:pPr>
+        <w:ind w:left="3240" w:hanging="360"/>
+      </w:pPr>
+      <w:rPr>
+        <w:rFonts w:ascii="Symbol" w:hAnsi="Symbol" w:hint="default"/>
+      </w:rPr>
+    </w:lvl>
+    <w:lvl w:ilvl="4" w:tplc="04090003" w:tentative="1">
+      <w:start w:val="1"/>
+      <w:numFmt w:val="bullet"/>
+      <w:lvlText w:val="o"/>
+      <w:lvlJc w:val="left"/>
+      <w:pPr>
+        <w:ind w:left="3960" w:hanging="360"/>
+      </w:pPr>
+      <w:rPr>
+        <w:rFonts w:ascii="Courier New" w:hAnsi="Courier New" w:cs="Courier New" w:hint="default"/>
+      </w:rPr>
+    </w:lvl>
+    <w:lvl w:ilvl="5" w:tplc="04090005" w:tentative="1">
+      <w:start w:val="1"/>
+      <w:numFmt w:val="bullet"/>
+      <w:lvlText w:val=""/>
+      <w:lvlJc w:val="left"/>
+      <w:pPr>
+        <w:ind w:left="4680" w:hanging="360"/>
+      </w:pPr>
+      <w:rPr>
+        <w:rFonts w:ascii="Wingdings" w:hAnsi="Wingdings" w:hint="default"/>
+      </w:rPr>
+    </w:lvl>
+    <w:lvl w:ilvl="6" w:tplc="04090001" w:tentative="1">
+      <w:start w:val="1"/>
+      <w:numFmt w:val="bullet"/>
+      <w:lvlText w:val=""/>
+      <w:lvlJc w:val="left"/>
+      <w:pPr>
+        <w:ind w:left="5400" w:hanging="360"/>
+      </w:pPr>
+      <w:rPr>
+        <w:rFonts w:ascii="Symbol" w:hAnsi="Symbol" w:hint="default"/>
+      </w:rPr>
+    </w:lvl>
+    <w:lvl w:ilvl="7" w:tplc="04090003" w:tentative="1">
+      <w:start w:val="1"/>
+      <w:numFmt w:val="bullet"/>
+      <w:lvlText w:val="o"/>
+      <w:lvlJc w:val="left"/>
+      <w:pPr>
+        <w:ind w:left="6120" w:hanging="360"/>
+      </w:pPr>
+      <w:rPr>
+        <w:rFonts w:ascii="Courier New" w:hAnsi="Courier New" w:cs="Courier New" w:hint="default"/>
+      </w:rPr>
+    </w:lvl>
+    <w:lvl w:ilvl="8" w:tplc="04090005" w:tentative="1">
+      <w:start w:val="1"/>
+      <w:numFmt w:val="bullet"/>
+      <w:lvlText w:val=""/>
+      <w:lvlJc w:val="left"/>
+      <w:pPr>
+        <w:ind w:left="6840" w:hanging="360"/>
+      </w:pPr>
+      <w:rPr>
+        <w:rFonts w:ascii="Wingdings" w:hAnsi="Wingdings" w:hint="default"/>
+      </w:rPr>
+    </w:lvl>
+  </w:abstractNum>
+  <w:abstractNum w:abstractNumId="7" w15:restartNumberingAfterBreak="0">
     <w:nsid w:val="16B30AC6"/>
     <w:multiLevelType w:val="hybridMultilevel"/>
     <w:tmpl w:val="F968CF20"/>
@@ -5230,7 +5364,7 @@
       </w:rPr>
     </w:lvl>
   </w:abstractNum>
-  <w:abstractNum w:abstractNumId="7" w15:restartNumberingAfterBreak="0">
+  <w:abstractNum w:abstractNumId="8" w15:restartNumberingAfterBreak="0">
     <w:nsid w:val="1A990607"/>
     <w:multiLevelType w:val="hybridMultilevel"/>
     <w:tmpl w:val="DF16E272"/>
@@ -5343,7 +5477,7 @@
       </w:rPr>
     </w:lvl>
   </w:abstractNum>
-  <w:abstractNum w:abstractNumId="8" w15:restartNumberingAfterBreak="0">
+  <w:abstractNum w:abstractNumId="9" w15:restartNumberingAfterBreak="0">
     <w:nsid w:val="20A338E5"/>
     <w:multiLevelType w:val="hybridMultilevel"/>
     <w:tmpl w:val="CEBEE62E"/>
@@ -5456,7 +5590,7 @@
       </w:rPr>
     </w:lvl>
   </w:abstractNum>
-  <w:abstractNum w:abstractNumId="9" w15:restartNumberingAfterBreak="0">
+  <w:abstractNum w:abstractNumId="10" w15:restartNumberingAfterBreak="0">
     <w:nsid w:val="21197517"/>
     <w:multiLevelType w:val="hybridMultilevel"/>
     <w:tmpl w:val="A9AA8AB4"/>
@@ -5569,7 +5703,7 @@
       </w:rPr>
     </w:lvl>
   </w:abstractNum>
-  <w:abstractNum w:abstractNumId="10" w15:restartNumberingAfterBreak="0">
+  <w:abstractNum w:abstractNumId="11" w15:restartNumberingAfterBreak="0">
     <w:nsid w:val="249C3612"/>
     <w:multiLevelType w:val="hybridMultilevel"/>
     <w:tmpl w:val="0F3A9DC0"/>
@@ -5682,7 +5816,7 @@
       </w:rPr>
     </w:lvl>
   </w:abstractNum>
-  <w:abstractNum w:abstractNumId="11" w15:restartNumberingAfterBreak="0">
+  <w:abstractNum w:abstractNumId="12" w15:restartNumberingAfterBreak="0">
     <w:nsid w:val="27924A0D"/>
     <w:multiLevelType w:val="hybridMultilevel"/>
     <w:tmpl w:val="0D7A7E1E"/>
@@ -5795,7 +5929,7 @@
       </w:rPr>
     </w:lvl>
   </w:abstractNum>
-  <w:abstractNum w:abstractNumId="12" w15:restartNumberingAfterBreak="0">
+  <w:abstractNum w:abstractNumId="13" w15:restartNumberingAfterBreak="0">
     <w:nsid w:val="2A926D48"/>
     <w:multiLevelType w:val="hybridMultilevel"/>
     <w:tmpl w:val="6D9C7EEE"/>
@@ -5908,7 +6042,7 @@
       </w:rPr>
     </w:lvl>
   </w:abstractNum>
-  <w:abstractNum w:abstractNumId="13" w15:restartNumberingAfterBreak="0">
+  <w:abstractNum w:abstractNumId="14" w15:restartNumberingAfterBreak="0">
     <w:nsid w:val="2E9246A7"/>
     <w:multiLevelType w:val="hybridMultilevel"/>
     <w:tmpl w:val="6F521060"/>
@@ -6021,7 +6155,7 @@
       </w:rPr>
     </w:lvl>
   </w:abstractNum>
-  <w:abstractNum w:abstractNumId="14" w15:restartNumberingAfterBreak="0">
+  <w:abstractNum w:abstractNumId="15" w15:restartNumberingAfterBreak="0">
     <w:nsid w:val="349A2DB3"/>
     <w:multiLevelType w:val="hybridMultilevel"/>
     <w:tmpl w:val="04B00DA4"/>
@@ -6134,7 +6268,7 @@
       </w:rPr>
     </w:lvl>
   </w:abstractNum>
-  <w:abstractNum w:abstractNumId="15" w15:restartNumberingAfterBreak="0">
+  <w:abstractNum w:abstractNumId="16" w15:restartNumberingAfterBreak="0">
     <w:nsid w:val="36A81A5F"/>
     <w:multiLevelType w:val="hybridMultilevel"/>
     <w:tmpl w:val="B09615B8"/>
@@ -6247,7 +6381,7 @@
       </w:rPr>
     </w:lvl>
   </w:abstractNum>
-  <w:abstractNum w:abstractNumId="16" w15:restartNumberingAfterBreak="0">
+  <w:abstractNum w:abstractNumId="17" w15:restartNumberingAfterBreak="0">
     <w:nsid w:val="397E4CFF"/>
     <w:multiLevelType w:val="hybridMultilevel"/>
     <w:tmpl w:val="2DE4F22C"/>
@@ -6360,7 +6494,7 @@
       </w:rPr>
     </w:lvl>
   </w:abstractNum>
-  <w:abstractNum w:abstractNumId="17" w15:restartNumberingAfterBreak="0">
+  <w:abstractNum w:abstractNumId="18" w15:restartNumberingAfterBreak="0">
     <w:nsid w:val="3DBF0DCE"/>
     <w:multiLevelType w:val="hybridMultilevel"/>
     <w:tmpl w:val="711EE578"/>
@@ -6473,7 +6607,7 @@
       </w:rPr>
     </w:lvl>
   </w:abstractNum>
-  <w:abstractNum w:abstractNumId="18" w15:restartNumberingAfterBreak="0">
+  <w:abstractNum w:abstractNumId="19" w15:restartNumberingAfterBreak="0">
     <w:nsid w:val="3EA90D89"/>
     <w:multiLevelType w:val="hybridMultilevel"/>
     <w:tmpl w:val="D20818C0"/>
@@ -6586,7 +6720,7 @@
       </w:rPr>
     </w:lvl>
   </w:abstractNum>
-  <w:abstractNum w:abstractNumId="19" w15:restartNumberingAfterBreak="0">
+  <w:abstractNum w:abstractNumId="20" w15:restartNumberingAfterBreak="0">
     <w:nsid w:val="403B5021"/>
     <w:multiLevelType w:val="hybridMultilevel"/>
     <w:tmpl w:val="8BA001B0"/>
@@ -6699,7 +6833,7 @@
       </w:rPr>
     </w:lvl>
   </w:abstractNum>
-  <w:abstractNum w:abstractNumId="20" w15:restartNumberingAfterBreak="0">
+  <w:abstractNum w:abstractNumId="21" w15:restartNumberingAfterBreak="0">
     <w:nsid w:val="443C0284"/>
     <w:multiLevelType w:val="hybridMultilevel"/>
     <w:tmpl w:val="882A1B9C"/>
@@ -6812,7 +6946,7 @@
       </w:rPr>
     </w:lvl>
   </w:abstractNum>
-  <w:abstractNum w:abstractNumId="21" w15:restartNumberingAfterBreak="0">
+  <w:abstractNum w:abstractNumId="22" w15:restartNumberingAfterBreak="0">
     <w:nsid w:val="46305701"/>
     <w:multiLevelType w:val="hybridMultilevel"/>
     <w:tmpl w:val="F5BE427C"/>
@@ -6925,7 +7059,7 @@
       </w:rPr>
     </w:lvl>
   </w:abstractNum>
-  <w:abstractNum w:abstractNumId="22" w15:restartNumberingAfterBreak="0">
+  <w:abstractNum w:abstractNumId="23" w15:restartNumberingAfterBreak="0">
     <w:nsid w:val="50673571"/>
     <w:multiLevelType w:val="hybridMultilevel"/>
     <w:tmpl w:val="FE326F50"/>
@@ -7038,7 +7172,7 @@
       </w:rPr>
     </w:lvl>
   </w:abstractNum>
-  <w:abstractNum w:abstractNumId="23" w15:restartNumberingAfterBreak="0">
+  <w:abstractNum w:abstractNumId="24" w15:restartNumberingAfterBreak="0">
     <w:nsid w:val="55351C18"/>
     <w:multiLevelType w:val="hybridMultilevel"/>
     <w:tmpl w:val="514AEAC2"/>
@@ -7151,7 +7285,120 @@
       </w:rPr>
     </w:lvl>
   </w:abstractNum>
-  <w:abstractNum w:abstractNumId="24" w15:restartNumberingAfterBreak="0">
+  <w:abstractNum w:abstractNumId="25" w15:restartNumberingAfterBreak="0">
+    <w:nsid w:val="56013ADC"/>
+    <w:multiLevelType w:val="hybridMultilevel"/>
+    <w:tmpl w:val="98E2C072"/>
+    <w:lvl w:ilvl="0" w:tplc="08160005">
+      <w:start w:val="1"/>
+      <w:numFmt w:val="bullet"/>
+      <w:lvlText w:val=""/>
+      <w:lvlJc w:val="left"/>
+      <w:pPr>
+        <w:ind w:left="1080" w:hanging="360"/>
+      </w:pPr>
+      <w:rPr>
+        <w:rFonts w:ascii="Wingdings" w:hAnsi="Wingdings" w:hint="default"/>
+      </w:rPr>
+    </w:lvl>
+    <w:lvl w:ilvl="1" w:tplc="08160005">
+      <w:start w:val="1"/>
+      <w:numFmt w:val="bullet"/>
+      <w:lvlText w:val=""/>
+      <w:lvlJc w:val="left"/>
+      <w:pPr>
+        <w:ind w:left="1800" w:hanging="360"/>
+      </w:pPr>
+      <w:rPr>
+        <w:rFonts w:ascii="Wingdings" w:hAnsi="Wingdings" w:hint="default"/>
+      </w:rPr>
+    </w:lvl>
+    <w:lvl w:ilvl="2" w:tplc="04090005" w:tentative="1">
+      <w:start w:val="1"/>
+      <w:numFmt w:val="bullet"/>
+      <w:lvlText w:val=""/>
+      <w:lvlJc w:val="left"/>
+      <w:pPr>
+        <w:ind w:left="2520" w:hanging="360"/>
+      </w:pPr>
+      <w:rPr>
+        <w:rFonts w:ascii="Wingdings" w:hAnsi="Wingdings" w:hint="default"/>
+      </w:rPr>
+    </w:lvl>
+    <w:lvl w:ilvl="3" w:tplc="04090001" w:tentative="1">
+      <w:start w:val="1"/>
+      <w:numFmt w:val="bullet"/>
+      <w:lvlText w:val=""/>
+      <w:lvlJc w:val="left"/>
+      <w:pPr>
+        <w:ind w:left="3240" w:hanging="360"/>
+      </w:pPr>
+      <w:rPr>
+        <w:rFonts w:ascii="Symbol" w:hAnsi="Symbol" w:hint="default"/>
+      </w:rPr>
+    </w:lvl>
+    <w:lvl w:ilvl="4" w:tplc="04090003" w:tentative="1">
+      <w:start w:val="1"/>
+      <w:numFmt w:val="bullet"/>
+      <w:lvlText w:val="o"/>
+      <w:lvlJc w:val="left"/>
+      <w:pPr>
+        <w:ind w:left="3960" w:hanging="360"/>
+      </w:pPr>
+      <w:rPr>
+        <w:rFonts w:ascii="Courier New" w:hAnsi="Courier New" w:cs="Courier New" w:hint="default"/>
+      </w:rPr>
+    </w:lvl>
+    <w:lvl w:ilvl="5" w:tplc="04090005" w:tentative="1">
+      <w:start w:val="1"/>
+      <w:numFmt w:val="bullet"/>
+      <w:lvlText w:val=""/>
+      <w:lvlJc w:val="left"/>
+      <w:pPr>
+        <w:ind w:left="4680" w:hanging="360"/>
+      </w:pPr>
+      <w:rPr>
+        <w:rFonts w:ascii="Wingdings" w:hAnsi="Wingdings" w:hint="default"/>
+      </w:rPr>
+    </w:lvl>
+    <w:lvl w:ilvl="6" w:tplc="04090001" w:tentative="1">
+      <w:start w:val="1"/>
+      <w:numFmt w:val="bullet"/>
+      <w:lvlText w:val=""/>
+      <w:lvlJc w:val="left"/>
+      <w:pPr>
+        <w:ind w:left="5400" w:hanging="360"/>
+      </w:pPr>
+      <w:rPr>
+        <w:rFonts w:ascii="Symbol" w:hAnsi="Symbol" w:hint="default"/>
+      </w:rPr>
+    </w:lvl>
+    <w:lvl w:ilvl="7" w:tplc="04090003" w:tentative="1">
+      <w:start w:val="1"/>
+      <w:numFmt w:val="bullet"/>
+      <w:lvlText w:val="o"/>
+      <w:lvlJc w:val="left"/>
+      <w:pPr>
+        <w:ind w:left="6120" w:hanging="360"/>
+      </w:pPr>
+      <w:rPr>
+        <w:rFonts w:ascii="Courier New" w:hAnsi="Courier New" w:cs="Courier New" w:hint="default"/>
+      </w:rPr>
+    </w:lvl>
+    <w:lvl w:ilvl="8" w:tplc="04090005" w:tentative="1">
+      <w:start w:val="1"/>
+      <w:numFmt w:val="bullet"/>
+      <w:lvlText w:val=""/>
+      <w:lvlJc w:val="left"/>
+      <w:pPr>
+        <w:ind w:left="6840" w:hanging="360"/>
+      </w:pPr>
+      <w:rPr>
+        <w:rFonts w:ascii="Wingdings" w:hAnsi="Wingdings" w:hint="default"/>
+      </w:rPr>
+    </w:lvl>
+  </w:abstractNum>
+  <w:abstractNum w:abstractNumId="26" w15:restartNumberingAfterBreak="0">
     <w:nsid w:val="5C3354B4"/>
     <w:multiLevelType w:val="hybridMultilevel"/>
     <w:tmpl w:val="724C4F7A"/>
@@ -7264,7 +7511,7 @@
       </w:rPr>
     </w:lvl>
   </w:abstractNum>
-  <w:abstractNum w:abstractNumId="25" w15:restartNumberingAfterBreak="0">
+  <w:abstractNum w:abstractNumId="27" w15:restartNumberingAfterBreak="0">
     <w:nsid w:val="5E4A179C"/>
     <w:multiLevelType w:val="hybridMultilevel"/>
     <w:tmpl w:val="D4F8C5EE"/>
@@ -7377,7 +7624,7 @@
       </w:rPr>
     </w:lvl>
   </w:abstractNum>
-  <w:abstractNum w:abstractNumId="26" w15:restartNumberingAfterBreak="0">
+  <w:abstractNum w:abstractNumId="28" w15:restartNumberingAfterBreak="0">
     <w:nsid w:val="5F96407D"/>
     <w:multiLevelType w:val="hybridMultilevel"/>
     <w:tmpl w:val="6C928ED0"/>
@@ -7490,7 +7737,120 @@
       </w:rPr>
     </w:lvl>
   </w:abstractNum>
-  <w:abstractNum w:abstractNumId="27" w15:restartNumberingAfterBreak="0">
+  <w:abstractNum w:abstractNumId="29" w15:restartNumberingAfterBreak="0">
+    <w:nsid w:val="626E54B1"/>
+    <w:multiLevelType w:val="hybridMultilevel"/>
+    <w:tmpl w:val="C9CAF44A"/>
+    <w:lvl w:ilvl="0" w:tplc="08160005">
+      <w:start w:val="1"/>
+      <w:numFmt w:val="bullet"/>
+      <w:lvlText w:val=""/>
+      <w:lvlJc w:val="left"/>
+      <w:pPr>
+        <w:ind w:left="1800" w:hanging="360"/>
+      </w:pPr>
+      <w:rPr>
+        <w:rFonts w:ascii="Wingdings" w:hAnsi="Wingdings" w:hint="default"/>
+      </w:rPr>
+    </w:lvl>
+    <w:lvl w:ilvl="1" w:tplc="04090003" w:tentative="1">
+      <w:start w:val="1"/>
+      <w:numFmt w:val="bullet"/>
+      <w:lvlText w:val="o"/>
+      <w:lvlJc w:val="left"/>
+      <w:pPr>
+        <w:ind w:left="2520" w:hanging="360"/>
+      </w:pPr>
+      <w:rPr>
+        <w:rFonts w:ascii="Courier New" w:hAnsi="Courier New" w:cs="Courier New" w:hint="default"/>
+      </w:rPr>
+    </w:lvl>
+    <w:lvl w:ilvl="2" w:tplc="04090005" w:tentative="1">
+      <w:start w:val="1"/>
+      <w:numFmt w:val="bullet"/>
+      <w:lvlText w:val=""/>
+      <w:lvlJc w:val="left"/>
+      <w:pPr>
+        <w:ind w:left="3240" w:hanging="360"/>
+      </w:pPr>
+      <w:rPr>
+        <w:rFonts w:ascii="Wingdings" w:hAnsi="Wingdings" w:hint="default"/>
+      </w:rPr>
+    </w:lvl>
+    <w:lvl w:ilvl="3" w:tplc="04090001" w:tentative="1">
+      <w:start w:val="1"/>
+      <w:numFmt w:val="bullet"/>
+      <w:lvlText w:val=""/>
+      <w:lvlJc w:val="left"/>
+      <w:pPr>
+        <w:ind w:left="3960" w:hanging="360"/>
+      </w:pPr>
+      <w:rPr>
+        <w:rFonts w:ascii="Symbol" w:hAnsi="Symbol" w:hint="default"/>
+      </w:rPr>
+    </w:lvl>
+    <w:lvl w:ilvl="4" w:tplc="04090003" w:tentative="1">
+      <w:start w:val="1"/>
+      <w:numFmt w:val="bullet"/>
+      <w:lvlText w:val="o"/>
+      <w:lvlJc w:val="left"/>
+      <w:pPr>
+        <w:ind w:left="4680" w:hanging="360"/>
+      </w:pPr>
+      <w:rPr>
+        <w:rFonts w:ascii="Courier New" w:hAnsi="Courier New" w:cs="Courier New" w:hint="default"/>
+      </w:rPr>
+    </w:lvl>
+    <w:lvl w:ilvl="5" w:tplc="04090005" w:tentative="1">
+      <w:start w:val="1"/>
+      <w:numFmt w:val="bullet"/>
+      <w:lvlText w:val=""/>
+      <w:lvlJc w:val="left"/>
+      <w:pPr>
+        <w:ind w:left="5400" w:hanging="360"/>
+      </w:pPr>
+      <w:rPr>
+        <w:rFonts w:ascii="Wingdings" w:hAnsi="Wingdings" w:hint="default"/>
+      </w:rPr>
+    </w:lvl>
+    <w:lvl w:ilvl="6" w:tplc="04090001" w:tentative="1">
+      <w:start w:val="1"/>
+      <w:numFmt w:val="bullet"/>
+      <w:lvlText w:val=""/>
+      <w:lvlJc w:val="left"/>
+      <w:pPr>
+        <w:ind w:left="6120" w:hanging="360"/>
+      </w:pPr>
+      <w:rPr>
+        <w:rFonts w:ascii="Symbol" w:hAnsi="Symbol" w:hint="default"/>
+      </w:rPr>
+    </w:lvl>
+    <w:lvl w:ilvl="7" w:tplc="04090003" w:tentative="1">
+      <w:start w:val="1"/>
+      <w:numFmt w:val="bullet"/>
+      <w:lvlText w:val="o"/>
+      <w:lvlJc w:val="left"/>
+      <w:pPr>
+        <w:ind w:left="6840" w:hanging="360"/>
+      </w:pPr>
+      <w:rPr>
+        <w:rFonts w:ascii="Courier New" w:hAnsi="Courier New" w:cs="Courier New" w:hint="default"/>
+      </w:rPr>
+    </w:lvl>
+    <w:lvl w:ilvl="8" w:tplc="04090005" w:tentative="1">
+      <w:start w:val="1"/>
+      <w:numFmt w:val="bullet"/>
+      <w:lvlText w:val=""/>
+      <w:lvlJc w:val="left"/>
+      <w:pPr>
+        <w:ind w:left="7560" w:hanging="360"/>
+      </w:pPr>
+      <w:rPr>
+        <w:rFonts w:ascii="Wingdings" w:hAnsi="Wingdings" w:hint="default"/>
+      </w:rPr>
+    </w:lvl>
+  </w:abstractNum>
+  <w:abstractNum w:abstractNumId="30" w15:restartNumberingAfterBreak="0">
     <w:nsid w:val="696B0828"/>
     <w:multiLevelType w:val="hybridMultilevel"/>
     <w:tmpl w:val="4FF25AEC"/>
@@ -7603,7 +7963,7 @@
       </w:rPr>
     </w:lvl>
   </w:abstractNum>
-  <w:abstractNum w:abstractNumId="28" w15:restartNumberingAfterBreak="0">
+  <w:abstractNum w:abstractNumId="31" w15:restartNumberingAfterBreak="0">
     <w:nsid w:val="72BD022F"/>
     <w:multiLevelType w:val="hybridMultilevel"/>
     <w:tmpl w:val="F2A2E242"/>
@@ -7716,7 +8076,7 @@
       </w:rPr>
     </w:lvl>
   </w:abstractNum>
-  <w:abstractNum w:abstractNumId="29" w15:restartNumberingAfterBreak="0">
+  <w:abstractNum w:abstractNumId="32" w15:restartNumberingAfterBreak="0">
     <w:nsid w:val="741470EB"/>
     <w:multiLevelType w:val="hybridMultilevel"/>
     <w:tmpl w:val="4E04892A"/>
@@ -7829,7 +8189,7 @@
       </w:rPr>
     </w:lvl>
   </w:abstractNum>
-  <w:abstractNum w:abstractNumId="30" w15:restartNumberingAfterBreak="0">
+  <w:abstractNum w:abstractNumId="33" w15:restartNumberingAfterBreak="0">
     <w:nsid w:val="74C87800"/>
     <w:multiLevelType w:val="hybridMultilevel"/>
     <w:tmpl w:val="C7CA43CA"/>
@@ -7942,7 +8302,7 @@
       </w:rPr>
     </w:lvl>
   </w:abstractNum>
-  <w:abstractNum w:abstractNumId="31" w15:restartNumberingAfterBreak="0">
+  <w:abstractNum w:abstractNumId="34" w15:restartNumberingAfterBreak="0">
     <w:nsid w:val="76543928"/>
     <w:multiLevelType w:val="hybridMultilevel"/>
     <w:tmpl w:val="C1822482"/>
@@ -8055,7 +8415,7 @@
       </w:rPr>
     </w:lvl>
   </w:abstractNum>
-  <w:abstractNum w:abstractNumId="32" w15:restartNumberingAfterBreak="0">
+  <w:abstractNum w:abstractNumId="35" w15:restartNumberingAfterBreak="0">
     <w:nsid w:val="7E7B0374"/>
     <w:multiLevelType w:val="hybridMultilevel"/>
     <w:tmpl w:val="395012B0"/>
@@ -8169,25 +8529,25 @@
     </w:lvl>
   </w:abstractNum>
   <w:num w:numId="1">
-    <w:abstractNumId w:val="8"/>
+    <w:abstractNumId w:val="9"/>
   </w:num>
   <w:num w:numId="2">
-    <w:abstractNumId w:val="27"/>
+    <w:abstractNumId w:val="30"/>
   </w:num>
   <w:num w:numId="3">
-    <w:abstractNumId w:val="26"/>
+    <w:abstractNumId w:val="28"/>
   </w:num>
   <w:num w:numId="4">
-    <w:abstractNumId w:val="32"/>
+    <w:abstractNumId w:val="35"/>
   </w:num>
   <w:num w:numId="5">
-    <w:abstractNumId w:val="13"/>
+    <w:abstractNumId w:val="14"/>
   </w:num>
   <w:num w:numId="6">
     <w:abstractNumId w:val="0"/>
   </w:num>
   <w:num w:numId="7">
-    <w:abstractNumId w:val="7"/>
+    <w:abstractNumId w:val="8"/>
   </w:num>
   <w:num w:numId="8">
     <w:abstractNumId w:val="2"/>
@@ -8196,76 +8556,85 @@
     <w:abstractNumId w:val="5"/>
   </w:num>
   <w:num w:numId="10">
-    <w:abstractNumId w:val="19"/>
+    <w:abstractNumId w:val="20"/>
   </w:num>
   <w:num w:numId="11">
-    <w:abstractNumId w:val="30"/>
+    <w:abstractNumId w:val="33"/>
   </w:num>
   <w:num w:numId="12">
     <w:abstractNumId w:val="4"/>
   </w:num>
   <w:num w:numId="13">
-    <w:abstractNumId w:val="14"/>
+    <w:abstractNumId w:val="15"/>
   </w:num>
   <w:num w:numId="14">
     <w:abstractNumId w:val="3"/>
   </w:num>
   <w:num w:numId="15">
+    <w:abstractNumId w:val="17"/>
+  </w:num>
+  <w:num w:numId="16">
+    <w:abstractNumId w:val="31"/>
+  </w:num>
+  <w:num w:numId="17">
+    <w:abstractNumId w:val="27"/>
+  </w:num>
+  <w:num w:numId="18">
+    <w:abstractNumId w:val="11"/>
+  </w:num>
+  <w:num w:numId="19">
+    <w:abstractNumId w:val="26"/>
+  </w:num>
+  <w:num w:numId="20">
     <w:abstractNumId w:val="16"/>
   </w:num>
-  <w:num w:numId="16">
-    <w:abstractNumId w:val="28"/>
-  </w:num>
-  <w:num w:numId="17">
-    <w:abstractNumId w:val="25"/>
-  </w:num>
-  <w:num w:numId="18">
-    <w:abstractNumId w:val="10"/>
-  </w:num>
-  <w:num w:numId="19">
-    <w:abstractNumId w:val="24"/>
-  </w:num>
-  <w:num w:numId="20">
-    <w:abstractNumId w:val="15"/>
-  </w:num>
   <w:num w:numId="21">
-    <w:abstractNumId w:val="20"/>
+    <w:abstractNumId w:val="21"/>
   </w:num>
   <w:num w:numId="22">
-    <w:abstractNumId w:val="17"/>
+    <w:abstractNumId w:val="18"/>
   </w:num>
   <w:num w:numId="23">
     <w:abstractNumId w:val="1"/>
   </w:num>
   <w:num w:numId="24">
-    <w:abstractNumId w:val="31"/>
+    <w:abstractNumId w:val="34"/>
   </w:num>
   <w:num w:numId="25">
-    <w:abstractNumId w:val="18"/>
+    <w:abstractNumId w:val="19"/>
   </w:num>
   <w:num w:numId="26">
-    <w:abstractNumId w:val="29"/>
+    <w:abstractNumId w:val="32"/>
   </w:num>
   <w:num w:numId="27">
-    <w:abstractNumId w:val="9"/>
+    <w:abstractNumId w:val="10"/>
   </w:num>
   <w:num w:numId="28">
+    <w:abstractNumId w:val="13"/>
+  </w:num>
+  <w:num w:numId="29">
+    <w:abstractNumId w:val="22"/>
+  </w:num>
+  <w:num w:numId="30">
+    <w:abstractNumId w:val="23"/>
+  </w:num>
+  <w:num w:numId="31">
+    <w:abstractNumId w:val="7"/>
+  </w:num>
+  <w:num w:numId="32">
+    <w:abstractNumId w:val="24"/>
+  </w:num>
+  <w:num w:numId="33">
     <w:abstractNumId w:val="12"/>
   </w:num>
-  <w:num w:numId="29">
-    <w:abstractNumId w:val="21"/>
-  </w:num>
-  <w:num w:numId="30">
-    <w:abstractNumId w:val="22"/>
-  </w:num>
-  <w:num w:numId="31">
+  <w:num w:numId="34">
     <w:abstractNumId w:val="6"/>
   </w:num>
-  <w:num w:numId="32">
-    <w:abstractNumId w:val="23"/>
+  <w:num w:numId="35">
+    <w:abstractNumId w:val="25"/>
   </w:num>
-  <w:num w:numId="33">
-    <w:abstractNumId w:val="11"/>
+  <w:num w:numId="36">
+    <w:abstractNumId w:val="29"/>
   </w:num>
 </w:numbering>
 </file>
@@ -8671,13 +9040,13 @@
       <w:lang w:val="pt-PT"/>
     </w:rPr>
   </w:style>
-  <w:style w:type="character" w:default="1" w:styleId="Tipodeletrapredefinidodopargrafo">
+  <w:style w:type="character" w:default="1" w:styleId="DefaultParagraphFont">
     <w:name w:val="Default Paragraph Font"/>
     <w:uiPriority w:val="1"/>
     <w:semiHidden/>
     <w:unhideWhenUsed/>
   </w:style>
-  <w:style w:type="table" w:default="1" w:styleId="Tabelanormal">
+  <w:style w:type="table" w:default="1" w:styleId="TableNormal">
     <w:name w:val="Normal Table"/>
     <w:uiPriority w:val="99"/>
     <w:semiHidden/>
@@ -8692,7 +9061,7 @@
       </w:tblCellMar>
     </w:tblPr>
   </w:style>
-  <w:style w:type="numbering" w:default="1" w:styleId="Semlista">
+  <w:style w:type="numbering" w:default="1" w:styleId="NoList">
     <w:name w:val="No List"/>
     <w:uiPriority w:val="99"/>
     <w:semiHidden/>
@@ -8713,7 +9082,7 @@
       <w:szCs w:val="24"/>
     </w:rPr>
   </w:style>
-  <w:style w:type="paragraph" w:styleId="PargrafodaLista">
+  <w:style w:type="paragraph" w:styleId="ListParagraph">
     <w:name w:val="List Paragraph"/>
     <w:basedOn w:val="Normal"/>
     <w:uiPriority w:val="34"/>
@@ -8724,10 +9093,10 @@
       <w:contextualSpacing/>
     </w:pPr>
   </w:style>
-  <w:style w:type="paragraph" w:styleId="Cabealho">
+  <w:style w:type="paragraph" w:styleId="Header">
     <w:name w:val="header"/>
     <w:basedOn w:val="Normal"/>
-    <w:link w:val="CabealhoCarter"/>
+    <w:link w:val="HeaderChar"/>
     <w:uiPriority w:val="99"/>
     <w:unhideWhenUsed/>
     <w:rsid w:val="00DE3B40"/>
@@ -8739,20 +9108,20 @@
       <w:spacing w:after="0" w:line="240" w:lineRule="auto"/>
     </w:pPr>
   </w:style>
-  <w:style w:type="character" w:customStyle="1" w:styleId="CabealhoCarter">
-    <w:name w:val="Cabeçalho Caráter"/>
-    <w:basedOn w:val="Tipodeletrapredefinidodopargrafo"/>
-    <w:link w:val="Cabealho"/>
+  <w:style w:type="character" w:customStyle="1" w:styleId="HeaderChar">
+    <w:name w:val="Header Char"/>
+    <w:basedOn w:val="DefaultParagraphFont"/>
+    <w:link w:val="Header"/>
     <w:uiPriority w:val="99"/>
     <w:rsid w:val="00DE3B40"/>
     <w:rPr>
       <w:lang w:val="pt-PT"/>
     </w:rPr>
   </w:style>
-  <w:style w:type="paragraph" w:styleId="Rodap">
+  <w:style w:type="paragraph" w:styleId="Footer">
     <w:name w:val="footer"/>
     <w:basedOn w:val="Normal"/>
-    <w:link w:val="RodapCarter"/>
+    <w:link w:val="FooterChar"/>
     <w:uiPriority w:val="99"/>
     <w:unhideWhenUsed/>
     <w:rsid w:val="00DE3B40"/>
@@ -8764,10 +9133,10 @@
       <w:spacing w:after="0" w:line="240" w:lineRule="auto"/>
     </w:pPr>
   </w:style>
-  <w:style w:type="character" w:customStyle="1" w:styleId="RodapCarter">
-    <w:name w:val="Rodapé Caráter"/>
-    <w:basedOn w:val="Tipodeletrapredefinidodopargrafo"/>
-    <w:link w:val="Rodap"/>
+  <w:style w:type="character" w:customStyle="1" w:styleId="FooterChar">
+    <w:name w:val="Footer Char"/>
+    <w:basedOn w:val="DefaultParagraphFont"/>
+    <w:link w:val="Footer"/>
     <w:uiPriority w:val="99"/>
     <w:rsid w:val="00DE3B40"/>
     <w:rPr>
@@ -9077,7 +9446,7 @@
 </file>
 
 <file path=customXml/itemProps1.xml><?xml version="1.0" encoding="utf-8"?>
-<ds:datastoreItem xmlns:ds="http://schemas.openxmlformats.org/officeDocument/2006/customXml" ds:itemID="{C5F9490B-EFB3-4F47-AC83-D5D6D0C83928}">
+<ds:datastoreItem xmlns:ds="http://schemas.openxmlformats.org/officeDocument/2006/customXml" ds:itemID="{1C429948-4EA6-4D03-B0C6-DB8906080282}">
   <ds:schemaRefs>
     <ds:schemaRef ds:uri="http://schemas.openxmlformats.org/officeDocument/2006/bibliography"/>
   </ds:schemaRefs>

</xml_diff>